<commit_message>
modified the documentation regarding the functionalities of the application, added a new documentation regarding the user interaction with the application + some minor changes
</commit_message>
<xml_diff>
--- a/Document_de_analiza_a_cerintelor_clientului.docx
+++ b/Document_de_analiza_a_cerintelor_clientului.docx
@@ -853,7 +853,50 @@
           <w:szCs w:val="21"/>
           <w:lang w:val="ro-RO"/>
         </w:rPr>
-        <w:t>Comunicarea cu un dispozitiv mobil. (non-funcțională)</w:t>
+        <w:t>Implementarea unui meniu. (funcțională)</w:t>
+      </w:r>
+    </w:p>
+    <w:p>
+      <w:pPr>
+        <w:spacing w:after="0" w:line="240" w:lineRule="auto"/>
+        <w:rPr>
+          <w:rFonts w:ascii="Calibri" w:eastAsia="Calibri" w:hAnsi="Calibri" w:cs="Calibri"/>
+          <w:b/>
+          <w:bCs/>
+          <w:i/>
+          <w:iCs/>
+          <w:sz w:val="24"/>
+          <w:szCs w:val="24"/>
+          <w:lang w:val="ro-RO"/>
+        </w:rPr>
+      </w:pPr>
+    </w:p>
+    <w:p>
+      <w:pPr>
+        <w:spacing w:after="0" w:line="240" w:lineRule="auto"/>
+        <w:rPr>
+          <w:rFonts w:ascii="Calibri" w:eastAsia="Calibri" w:hAnsi="Calibri" w:cs="Calibri"/>
+          <w:b/>
+          <w:bCs/>
+          <w:i/>
+          <w:iCs/>
+          <w:sz w:val="24"/>
+          <w:szCs w:val="24"/>
+          <w:lang w:val="ro-RO"/>
+        </w:rPr>
+      </w:pPr>
+      <w:r>
+        <w:rPr>
+          <w:rFonts w:ascii="Calibri" w:eastAsia="Calibri" w:hAnsi="Calibri" w:cs="Calibri"/>
+          <w:b/>
+          <w:bCs/>
+          <w:i/>
+          <w:iCs/>
+          <w:sz w:val="24"/>
+          <w:szCs w:val="24"/>
+          <w:lang w:val="ro-RO"/>
+        </w:rPr>
+        <w:t>Procesare</w:t>
       </w:r>
     </w:p>
     <w:p>
@@ -882,7 +925,7 @@
           <w:szCs w:val="21"/>
           <w:lang w:val="ro-RO"/>
         </w:rPr>
-        <w:t>Posibilitatea de comunica cu mai multe ferestre smart. (non-funcțională)</w:t>
+        <w:t>Preluarea datelor atmosferice. (non-funcțională)</w:t>
       </w:r>
     </w:p>
     <w:p>
@@ -911,50 +954,7 @@
           <w:szCs w:val="21"/>
           <w:lang w:val="ro-RO"/>
         </w:rPr>
-        <w:t>Implementarea unui meniu. (funcțională)</w:t>
-      </w:r>
-    </w:p>
-    <w:p>
-      <w:pPr>
-        <w:spacing w:after="0" w:line="240" w:lineRule="auto"/>
-        <w:rPr>
-          <w:rFonts w:ascii="Calibri" w:eastAsia="Calibri" w:hAnsi="Calibri" w:cs="Calibri"/>
-          <w:b/>
-          <w:bCs/>
-          <w:i/>
-          <w:iCs/>
-          <w:sz w:val="24"/>
-          <w:szCs w:val="24"/>
-          <w:lang w:val="ro-RO"/>
-        </w:rPr>
-      </w:pPr>
-    </w:p>
-    <w:p>
-      <w:pPr>
-        <w:spacing w:after="0" w:line="240" w:lineRule="auto"/>
-        <w:rPr>
-          <w:rFonts w:ascii="Calibri" w:eastAsia="Calibri" w:hAnsi="Calibri" w:cs="Calibri"/>
-          <w:b/>
-          <w:bCs/>
-          <w:i/>
-          <w:iCs/>
-          <w:sz w:val="24"/>
-          <w:szCs w:val="24"/>
-          <w:lang w:val="ro-RO"/>
-        </w:rPr>
-      </w:pPr>
-      <w:r>
-        <w:rPr>
-          <w:rFonts w:ascii="Calibri" w:eastAsia="Calibri" w:hAnsi="Calibri" w:cs="Calibri"/>
-          <w:b/>
-          <w:bCs/>
-          <w:i/>
-          <w:iCs/>
-          <w:sz w:val="24"/>
-          <w:szCs w:val="24"/>
-          <w:lang w:val="ro-RO"/>
-        </w:rPr>
-        <w:t>Procesare</w:t>
+        <w:t>Preluarea datelor despre condițiile din interior. (non-funcțională)</w:t>
       </w:r>
     </w:p>
     <w:p>
@@ -983,7 +983,7 @@
           <w:szCs w:val="21"/>
           <w:lang w:val="ro-RO"/>
         </w:rPr>
-        <w:t>Preluarea datelor atmosferice. (non-funcțională)</w:t>
+        <w:t>Posibilitatea de a alege orientarea de deschidere a ferestrei. (funcțională)</w:t>
       </w:r>
     </w:p>
     <w:p>
@@ -1012,7 +1012,7 @@
           <w:szCs w:val="21"/>
           <w:lang w:val="ro-RO"/>
         </w:rPr>
-        <w:t>Preluarea datelor despre condițiile din interior. (non-funcțională)</w:t>
+        <w:t>Detectarea necesității de a aerisi. (funcțională)</w:t>
       </w:r>
     </w:p>
     <w:p>
@@ -1041,7 +1041,50 @@
           <w:szCs w:val="21"/>
           <w:lang w:val="ro-RO"/>
         </w:rPr>
-        <w:t>Posibilitatea de a alege orientarea de deschidere a ferestrei. (funcțională)</w:t>
+        <w:t>Verificarea integrității ferestrei. (non-funcțională)</w:t>
+      </w:r>
+    </w:p>
+    <w:p>
+      <w:pPr>
+        <w:spacing w:after="0" w:line="240" w:lineRule="auto"/>
+        <w:rPr>
+          <w:rFonts w:ascii="Calibri" w:eastAsia="Calibri" w:hAnsi="Calibri" w:cs="Calibri"/>
+          <w:b/>
+          <w:bCs/>
+          <w:i/>
+          <w:iCs/>
+          <w:sz w:val="24"/>
+          <w:szCs w:val="24"/>
+          <w:lang w:val="ro-RO"/>
+        </w:rPr>
+      </w:pPr>
+    </w:p>
+    <w:p>
+      <w:pPr>
+        <w:spacing w:after="0" w:line="240" w:lineRule="auto"/>
+        <w:rPr>
+          <w:rFonts w:ascii="Calibri" w:eastAsia="Calibri" w:hAnsi="Calibri" w:cs="Calibri"/>
+          <w:b/>
+          <w:bCs/>
+          <w:i/>
+          <w:iCs/>
+          <w:sz w:val="24"/>
+          <w:szCs w:val="24"/>
+          <w:lang w:val="ro-RO"/>
+        </w:rPr>
+      </w:pPr>
+      <w:r>
+        <w:rPr>
+          <w:rFonts w:ascii="Calibri" w:eastAsia="Calibri" w:hAnsi="Calibri" w:cs="Calibri"/>
+          <w:b/>
+          <w:bCs/>
+          <w:i/>
+          <w:iCs/>
+          <w:sz w:val="24"/>
+          <w:szCs w:val="24"/>
+          <w:lang w:val="ro-RO"/>
+        </w:rPr>
+        <w:t>Stocarea datelor</w:t>
       </w:r>
     </w:p>
     <w:p>
@@ -1070,7 +1113,7 @@
           <w:szCs w:val="21"/>
           <w:lang w:val="ro-RO"/>
         </w:rPr>
-        <w:t>Detectarea necesității de a aerisi. (funcțională)</w:t>
+        <w:t>Să poată fi setat un interval orar în care fereastra să permită pătrunderea luminii. (funcțională)</w:t>
       </w:r>
     </w:p>
     <w:p>
@@ -1099,7 +1142,7 @@
           <w:szCs w:val="21"/>
           <w:lang w:val="ro-RO"/>
         </w:rPr>
-        <w:t>Verificarea integrității ferestrei. (non-funcțională)</w:t>
+        <w:t>Centralizarea datelor colectate și afișarea lor. (funcțională)</w:t>
       </w:r>
     </w:p>
     <w:p>
@@ -1119,7 +1162,6 @@
     </w:p>
     <w:p>
       <w:pPr>
-        <w:spacing w:after="0" w:line="240" w:lineRule="auto"/>
         <w:rPr>
           <w:rFonts w:ascii="Calibri" w:eastAsia="Calibri" w:hAnsi="Calibri" w:cs="Calibri"/>
           <w:b/>
@@ -1142,8 +1184,39 @@
           <w:szCs w:val="24"/>
           <w:lang w:val="ro-RO"/>
         </w:rPr>
-        <w:t>Stocarea datelor</w:t>
-      </w:r>
+        <w:br w:type="page"/>
+      </w:r>
+    </w:p>
+    <w:p>
+      <w:pPr>
+        <w:spacing w:after="0" w:line="240" w:lineRule="auto"/>
+        <w:rPr>
+          <w:rFonts w:ascii="Calibri" w:eastAsia="Calibri" w:hAnsi="Calibri" w:cs="Calibri"/>
+          <w:b/>
+          <w:bCs/>
+          <w:i/>
+          <w:iCs/>
+          <w:sz w:val="24"/>
+          <w:szCs w:val="24"/>
+          <w:lang w:val="ro-RO"/>
+        </w:rPr>
+      </w:pPr>
+      <w:proofErr w:type="spellStart"/>
+      <w:r>
+        <w:rPr>
+          <w:rFonts w:ascii="Calibri" w:eastAsia="Calibri" w:hAnsi="Calibri" w:cs="Calibri"/>
+          <w:b/>
+          <w:bCs/>
+          <w:i/>
+          <w:iCs/>
+          <w:sz w:val="24"/>
+          <w:szCs w:val="24"/>
+          <w:lang w:val="ro-RO"/>
+        </w:rPr>
+        <w:lastRenderedPageBreak/>
+        <w:t>DevOps</w:t>
+      </w:r>
+      <w:proofErr w:type="spellEnd"/>
     </w:p>
     <w:p>
       <w:pPr>
@@ -1162,16 +1235,53 @@
           <w:lang w:val="ro-RO"/>
         </w:rPr>
       </w:pPr>
-      <w:r>
-        <w:rPr>
-          <w:rFonts w:ascii="Calibri" w:eastAsia="Calibri" w:hAnsi="Calibri" w:cs="Calibri"/>
-          <w:i/>
-          <w:iCs/>
-          <w:sz w:val="21"/>
-          <w:szCs w:val="21"/>
-          <w:lang w:val="ro-RO"/>
-        </w:rPr>
-        <w:t>Să poată fi setat un interval orar în care fereastra să permită pătrunderea luminii. (funcțională)</w:t>
+      <w:proofErr w:type="spellStart"/>
+      <w:r>
+        <w:rPr>
+          <w:rFonts w:ascii="Calibri" w:eastAsia="Calibri" w:hAnsi="Calibri" w:cs="Calibri"/>
+          <w:i/>
+          <w:iCs/>
+          <w:sz w:val="21"/>
+          <w:szCs w:val="21"/>
+          <w:lang w:val="ro-RO"/>
+        </w:rPr>
+        <w:t>OpenAPI</w:t>
+      </w:r>
+      <w:proofErr w:type="spellEnd"/>
+      <w:r>
+        <w:rPr>
+          <w:rFonts w:ascii="Calibri" w:eastAsia="Calibri" w:hAnsi="Calibri" w:cs="Calibri"/>
+          <w:i/>
+          <w:iCs/>
+          <w:sz w:val="21"/>
+          <w:szCs w:val="21"/>
+          <w:lang w:val="ro-RO"/>
+        </w:rPr>
+        <w:t xml:space="preserve"> </w:t>
+      </w:r>
+      <w:proofErr w:type="spellStart"/>
+      <w:r>
+        <w:rPr>
+          <w:rFonts w:ascii="Calibri" w:eastAsia="Calibri" w:hAnsi="Calibri" w:cs="Calibri"/>
+          <w:i/>
+          <w:iCs/>
+          <w:sz w:val="21"/>
+          <w:szCs w:val="21"/>
+          <w:lang w:val="ro-RO"/>
+        </w:rPr>
+        <w:t>specification</w:t>
+      </w:r>
+      <w:proofErr w:type="spellEnd"/>
+      <w:r>
+        <w:rPr>
+          <w:rFonts w:ascii="Calibri" w:eastAsia="Calibri" w:hAnsi="Calibri" w:cs="Calibri"/>
+          <w:i/>
+          <w:iCs/>
+          <w:sz w:val="21"/>
+          <w:szCs w:val="21"/>
+          <w:lang w:val="ro-RO"/>
+        </w:rPr>
+        <w:t>. (non-funcțională)</w:t>
       </w:r>
     </w:p>
     <w:p>
@@ -1200,7 +1310,31 @@
           <w:szCs w:val="21"/>
           <w:lang w:val="ro-RO"/>
         </w:rPr>
-        <w:t>Centralizarea datelor colectate și afișarea lor. (funcțională)</w:t>
+        <w:t xml:space="preserve">Învățarea folosirii </w:t>
+      </w:r>
+      <w:proofErr w:type="spellStart"/>
+      <w:r>
+        <w:rPr>
+          <w:rFonts w:ascii="Calibri" w:eastAsia="Calibri" w:hAnsi="Calibri" w:cs="Calibri"/>
+          <w:i/>
+          <w:iCs/>
+          <w:sz w:val="21"/>
+          <w:szCs w:val="21"/>
+          <w:lang w:val="ro-RO"/>
+        </w:rPr>
+        <w:t>OpenAPI</w:t>
+      </w:r>
+      <w:proofErr w:type="spellEnd"/>
+      <w:r>
+        <w:rPr>
+          <w:rFonts w:ascii="Calibri" w:eastAsia="Calibri" w:hAnsi="Calibri" w:cs="Calibri"/>
+          <w:i/>
+          <w:iCs/>
+          <w:sz w:val="21"/>
+          <w:szCs w:val="21"/>
+          <w:lang w:val="ro-RO"/>
+        </w:rPr>
+        <w:t>. (non-funcțională)</w:t>
       </w:r>
     </w:p>
     <w:p>
@@ -1243,7 +1377,69 @@
           <w:szCs w:val="24"/>
           <w:lang w:val="ro-RO"/>
         </w:rPr>
-        <w:t>DevOps</w:t>
+        <w:t>Executare</w:t>
+      </w:r>
+    </w:p>
+    <w:p>
+      <w:pPr>
+        <w:pStyle w:val="ListParagraph"/>
+        <w:numPr>
+          <w:ilvl w:val="0"/>
+          <w:numId w:val="1"/>
+        </w:numPr>
+        <w:spacing w:after="0" w:line="240" w:lineRule="auto"/>
+        <w:rPr>
+          <w:rFonts w:ascii="Calibri" w:eastAsia="Calibri" w:hAnsi="Calibri" w:cs="Calibri"/>
+          <w:i/>
+          <w:iCs/>
+          <w:sz w:val="21"/>
+          <w:szCs w:val="21"/>
+          <w:lang w:val="ro-RO"/>
+        </w:rPr>
+      </w:pPr>
+      <w:r>
+        <w:rPr>
+          <w:rFonts w:ascii="Calibri" w:eastAsia="Calibri" w:hAnsi="Calibri" w:cs="Calibri"/>
+          <w:i/>
+          <w:iCs/>
+          <w:sz w:val="21"/>
+          <w:szCs w:val="21"/>
+          <w:lang w:val="ro-RO"/>
+        </w:rPr>
+        <w:t>Închiderea automată a ferestrei în cazul în care utilizatorul a uitat geamul des</w:t>
+      </w:r>
+      <w:r>
+        <w:rPr>
+          <w:rFonts w:ascii="Calibri" w:eastAsia="Calibri" w:hAnsi="Calibri" w:cs="Calibri"/>
+          <w:i/>
+          <w:iCs/>
+          <w:sz w:val="21"/>
+          <w:szCs w:val="21"/>
+          <w:lang w:val="ro-RO"/>
+        </w:rPr>
+        <w:t>c</w:t>
+      </w:r>
+      <w:r>
+        <w:rPr>
+          <w:rFonts w:ascii="Calibri" w:eastAsia="Calibri" w:hAnsi="Calibri" w:cs="Calibri"/>
+          <w:i/>
+          <w:iCs/>
+          <w:sz w:val="21"/>
+          <w:szCs w:val="21"/>
+          <w:lang w:val="ro-RO"/>
+        </w:rPr>
+        <w:t>his.</w:t>
+      </w:r>
+      <w:r>
+        <w:rPr>
+          <w:rFonts w:ascii="Calibri" w:eastAsia="Calibri" w:hAnsi="Calibri" w:cs="Calibri"/>
+          <w:i/>
+          <w:iCs/>
+          <w:sz w:val="21"/>
+          <w:szCs w:val="21"/>
+          <w:lang w:val="ro-RO"/>
+        </w:rPr>
+        <w:t xml:space="preserve"> (funcțională)</w:t>
       </w:r>
     </w:p>
     <w:p>
@@ -1272,45 +1468,25 @@
           <w:szCs w:val="21"/>
           <w:lang w:val="ro-RO"/>
         </w:rPr>
-        <w:t>OpenAPI specification. (non-funcțională)</w:t>
-      </w:r>
-    </w:p>
-    <w:p>
-      <w:pPr>
-        <w:pStyle w:val="ListParagraph"/>
-        <w:numPr>
-          <w:ilvl w:val="0"/>
-          <w:numId w:val="5"/>
-        </w:numPr>
-        <w:spacing w:after="0" w:line="240" w:lineRule="auto"/>
-        <w:rPr>
-          <w:rFonts w:ascii="Calibri" w:eastAsia="Calibri" w:hAnsi="Calibri" w:cs="Calibri"/>
-          <w:i/>
-          <w:iCs/>
-          <w:sz w:val="21"/>
-          <w:szCs w:val="21"/>
-          <w:lang w:val="ro-RO"/>
-        </w:rPr>
-      </w:pPr>
-      <w:r>
-        <w:rPr>
-          <w:rFonts w:ascii="Calibri" w:eastAsia="Calibri" w:hAnsi="Calibri" w:cs="Calibri"/>
-          <w:i/>
-          <w:iCs/>
-          <w:sz w:val="21"/>
-          <w:szCs w:val="21"/>
-          <w:lang w:val="ro-RO"/>
-        </w:rPr>
-        <w:t>Învățarea folosirii OpenAPI. (non-funcțională)</w:t>
-      </w:r>
-    </w:p>
-    <w:p>
-      <w:pPr>
-        <w:spacing w:after="0" w:line="240" w:lineRule="auto"/>
-        <w:rPr>
-          <w:rFonts w:ascii="Calibri" w:eastAsia="Calibri" w:hAnsi="Calibri" w:cs="Calibri"/>
-          <w:b/>
-          <w:bCs/>
+        <w:t>Închiderea și deschiderea ferestrei.</w:t>
+      </w:r>
+      <w:r>
+        <w:rPr>
+          <w:rFonts w:ascii="Calibri" w:eastAsia="Calibri" w:hAnsi="Calibri" w:cs="Calibri"/>
+          <w:i/>
+          <w:iCs/>
+          <w:sz w:val="21"/>
+          <w:szCs w:val="21"/>
+          <w:lang w:val="ro-RO"/>
+        </w:rPr>
+        <w:t xml:space="preserve"> (funcțională)</w:t>
+      </w:r>
+    </w:p>
+    <w:p>
+      <w:pPr>
+        <w:spacing w:after="0" w:line="240" w:lineRule="auto"/>
+        <w:rPr>
+          <w:rFonts w:ascii="Calibri" w:eastAsia="Calibri" w:hAnsi="Calibri" w:cs="Calibri"/>
           <w:i/>
           <w:iCs/>
           <w:sz w:val="24"/>
@@ -1321,188 +1497,6 @@
     </w:p>
     <w:p>
       <w:pPr>
-        <w:spacing w:after="0" w:line="240" w:lineRule="auto"/>
-        <w:rPr>
-          <w:rFonts w:ascii="Calibri" w:eastAsia="Calibri" w:hAnsi="Calibri" w:cs="Calibri"/>
-          <w:b/>
-          <w:bCs/>
-          <w:i/>
-          <w:iCs/>
-          <w:sz w:val="24"/>
-          <w:szCs w:val="24"/>
-          <w:lang w:val="ro-RO"/>
-        </w:rPr>
-      </w:pPr>
-      <w:r>
-        <w:rPr>
-          <w:rFonts w:ascii="Calibri" w:eastAsia="Calibri" w:hAnsi="Calibri" w:cs="Calibri"/>
-          <w:b/>
-          <w:bCs/>
-          <w:i/>
-          <w:iCs/>
-          <w:sz w:val="24"/>
-          <w:szCs w:val="24"/>
-          <w:lang w:val="ro-RO"/>
-        </w:rPr>
-        <w:t>Executare</w:t>
-      </w:r>
-    </w:p>
-    <w:p>
-      <w:pPr>
-        <w:pStyle w:val="ListParagraph"/>
-        <w:numPr>
-          <w:ilvl w:val="0"/>
-          <w:numId w:val="1"/>
-        </w:numPr>
-        <w:spacing w:after="0" w:line="240" w:lineRule="auto"/>
-        <w:rPr>
-          <w:rFonts w:ascii="Calibri" w:eastAsia="Calibri" w:hAnsi="Calibri" w:cs="Calibri"/>
-          <w:i/>
-          <w:iCs/>
-          <w:sz w:val="21"/>
-          <w:szCs w:val="21"/>
-          <w:lang w:val="ro-RO"/>
-        </w:rPr>
-      </w:pPr>
-      <w:r>
-        <w:rPr>
-          <w:rFonts w:ascii="Calibri" w:eastAsia="Calibri" w:hAnsi="Calibri" w:cs="Calibri"/>
-          <w:i/>
-          <w:iCs/>
-          <w:sz w:val="21"/>
-          <w:szCs w:val="21"/>
-          <w:lang w:val="ro-RO"/>
-        </w:rPr>
-        <w:t>Închiderea automată a ferestrei în cazul în care utilizatorul a uitat geamul des</w:t>
-      </w:r>
-      <w:r>
-        <w:rPr>
-          <w:rFonts w:ascii="Calibri" w:eastAsia="Calibri" w:hAnsi="Calibri" w:cs="Calibri"/>
-          <w:i/>
-          <w:iCs/>
-          <w:sz w:val="21"/>
-          <w:szCs w:val="21"/>
-          <w:lang w:val="ro-RO"/>
-        </w:rPr>
-        <w:t>c</w:t>
-      </w:r>
-      <w:r>
-        <w:rPr>
-          <w:rFonts w:ascii="Calibri" w:eastAsia="Calibri" w:hAnsi="Calibri" w:cs="Calibri"/>
-          <w:i/>
-          <w:iCs/>
-          <w:sz w:val="21"/>
-          <w:szCs w:val="21"/>
-          <w:lang w:val="ro-RO"/>
-        </w:rPr>
-        <w:t>his.</w:t>
-      </w:r>
-      <w:r>
-        <w:rPr>
-          <w:rFonts w:ascii="Calibri" w:eastAsia="Calibri" w:hAnsi="Calibri" w:cs="Calibri"/>
-          <w:i/>
-          <w:iCs/>
-          <w:sz w:val="21"/>
-          <w:szCs w:val="21"/>
-          <w:lang w:val="ro-RO"/>
-        </w:rPr>
-        <w:t xml:space="preserve"> (funcțională)</w:t>
-      </w:r>
-    </w:p>
-    <w:p>
-      <w:pPr>
-        <w:pStyle w:val="ListParagraph"/>
-        <w:numPr>
-          <w:ilvl w:val="0"/>
-          <w:numId w:val="1"/>
-        </w:numPr>
-        <w:spacing w:after="0" w:line="240" w:lineRule="auto"/>
-        <w:rPr>
-          <w:i/>
-          <w:iCs/>
-          <w:sz w:val="21"/>
-          <w:szCs w:val="21"/>
-          <w:lang w:val="ro-RO"/>
-        </w:rPr>
-      </w:pPr>
-      <w:r>
-        <w:rPr>
-          <w:rFonts w:ascii="Calibri" w:eastAsia="Calibri" w:hAnsi="Calibri" w:cs="Calibri"/>
-          <w:i/>
-          <w:iCs/>
-          <w:sz w:val="21"/>
-          <w:szCs w:val="21"/>
-          <w:lang w:val="ro-RO"/>
-        </w:rPr>
-        <w:t>Să se poată deschide atunci când pisica este lângă fereastră.</w:t>
-      </w:r>
-      <w:r>
-        <w:rPr>
-          <w:rFonts w:ascii="Calibri" w:eastAsia="Calibri" w:hAnsi="Calibri" w:cs="Calibri"/>
-          <w:i/>
-          <w:iCs/>
-          <w:sz w:val="21"/>
-          <w:szCs w:val="21"/>
-          <w:lang w:val="ro-RO"/>
-        </w:rPr>
-        <w:t xml:space="preserve"> (funcțională)</w:t>
-      </w:r>
-    </w:p>
-    <w:p>
-      <w:pPr>
-        <w:pStyle w:val="ListParagraph"/>
-        <w:numPr>
-          <w:ilvl w:val="0"/>
-          <w:numId w:val="5"/>
-        </w:numPr>
-        <w:spacing w:after="0" w:line="240" w:lineRule="auto"/>
-        <w:rPr>
-          <w:rFonts w:ascii="Calibri" w:eastAsia="Calibri" w:hAnsi="Calibri" w:cs="Calibri"/>
-          <w:i/>
-          <w:iCs/>
-          <w:sz w:val="21"/>
-          <w:szCs w:val="21"/>
-          <w:lang w:val="ro-RO"/>
-        </w:rPr>
-      </w:pPr>
-      <w:r>
-        <w:rPr>
-          <w:rFonts w:ascii="Calibri" w:eastAsia="Calibri" w:hAnsi="Calibri" w:cs="Calibri"/>
-          <w:i/>
-          <w:iCs/>
-          <w:sz w:val="21"/>
-          <w:szCs w:val="21"/>
-          <w:lang w:val="ro-RO"/>
-        </w:rPr>
-        <w:t>Închiderea și deschiderea ferestrei.</w:t>
-      </w:r>
-      <w:r>
-        <w:rPr>
-          <w:rFonts w:ascii="Calibri" w:eastAsia="Calibri" w:hAnsi="Calibri" w:cs="Calibri"/>
-          <w:i/>
-          <w:iCs/>
-          <w:sz w:val="21"/>
-          <w:szCs w:val="21"/>
-          <w:lang w:val="ro-RO"/>
-        </w:rPr>
-        <w:t xml:space="preserve"> (funcțională)</w:t>
-      </w:r>
-    </w:p>
-    <w:p>
-      <w:pPr>
-        <w:spacing w:after="0" w:line="240" w:lineRule="auto"/>
-        <w:rPr>
-          <w:rFonts w:ascii="Calibri" w:eastAsia="Calibri" w:hAnsi="Calibri" w:cs="Calibri"/>
-          <w:i/>
-          <w:iCs/>
-          <w:sz w:val="24"/>
-          <w:szCs w:val="24"/>
-          <w:lang w:val="ro-RO"/>
-        </w:rPr>
-      </w:pPr>
-    </w:p>
-    <w:p>
-      <w:pPr>
         <w:pStyle w:val="Heading2"/>
         <w:rPr>
           <w:rFonts w:ascii="Calibri" w:eastAsia="Calibri" w:hAnsi="Calibri" w:cs="Calibri"/>
@@ -1522,7 +1516,29 @@
           <w:color w:val="2F5496"/>
           <w:lang w:val="ro-RO"/>
         </w:rPr>
-        <w:t>Interpretarea și prioritizarea cerințelor</w:t>
+        <w:t xml:space="preserve">Interpretarea și </w:t>
+      </w:r>
+      <w:proofErr w:type="spellStart"/>
+      <w:r>
+        <w:rPr>
+          <w:rFonts w:ascii="Calibri Light" w:eastAsia="Calibri Light" w:hAnsi="Calibri Light" w:cs="Calibri Light"/>
+          <w:i/>
+          <w:iCs/>
+          <w:color w:val="2F5496"/>
+          <w:lang w:val="ro-RO"/>
+        </w:rPr>
+        <w:t>prioritizarea</w:t>
+      </w:r>
+      <w:proofErr w:type="spellEnd"/>
+      <w:r>
+        <w:rPr>
+          <w:rFonts w:ascii="Calibri Light" w:eastAsia="Calibri Light" w:hAnsi="Calibri Light" w:cs="Calibri Light"/>
+          <w:i/>
+          <w:iCs/>
+          <w:color w:val="2F5496"/>
+          <w:lang w:val="ro-RO"/>
+        </w:rPr>
+        <w:t xml:space="preserve"> cerințelor</w:t>
       </w:r>
       <w:r>
         <w:rPr>
@@ -1539,6 +1555,7 @@
       </w:pPr>
       <w:r>
         <w:rPr>
+          <w:noProof/>
           <w:lang w:val="ro-RO"/>
         </w:rPr>
         <w:drawing>

</xml_diff>